<commit_message>
It was removed part of the CODE. Pressing of the New Routin button was rreplaced with keyboard combinations This automation test was sucessfully performed for version 2.0.33
</commit_message>
<xml_diff>
--- a/TestCase/WidthandDistance.docx
+++ b/TestCase/WidthandDistance.docx
@@ -40,19 +40,55 @@
         </w:numPr>
       </w:pPr>
       <w:r>
-        <w:t xml:space="preserve">Click File button (located on the left side in the menu bar) </w:t>
-      </w:r>
-    </w:p>
-    <w:p>
-      <w:pPr>
-        <w:pStyle w:val="ListParagraph"/>
-        <w:numPr>
-          <w:ilvl w:val="0"/>
-          <w:numId w:val="1"/>
-        </w:numPr>
-      </w:pPr>
-      <w:r>
-        <w:t>Click Open button</w:t>
+        <w:t xml:space="preserve">Click </w:t>
+      </w:r>
+      <w:r>
+        <w:t>somewhere in the title</w:t>
+      </w:r>
+      <w:r>
+        <w:t xml:space="preserve"> </w:t>
+      </w:r>
+      <w:r>
+        <w:t>bar</w:t>
+      </w:r>
+    </w:p>
+    <w:p>
+      <w:pPr>
+        <w:pStyle w:val="ListParagraph"/>
+        <w:numPr>
+          <w:ilvl w:val="0"/>
+          <w:numId w:val="1"/>
+        </w:numPr>
+      </w:pPr>
+      <w:r>
+        <w:t>Press Alt</w:t>
+      </w:r>
+    </w:p>
+    <w:p>
+      <w:pPr>
+        <w:pStyle w:val="ListParagraph"/>
+        <w:numPr>
+          <w:ilvl w:val="0"/>
+          <w:numId w:val="1"/>
+        </w:numPr>
+      </w:pPr>
+      <w:r>
+        <w:t>Press F</w:t>
+      </w:r>
+    </w:p>
+    <w:p>
+      <w:pPr>
+        <w:pStyle w:val="ListParagraph"/>
+        <w:numPr>
+          <w:ilvl w:val="0"/>
+          <w:numId w:val="1"/>
+        </w:numPr>
+      </w:pPr>
+      <w:r>
+        <w:t>Press O</w:t>
+      </w:r>
+      <w:r>
+        <w:t xml:space="preserve"> </w:t>
       </w:r>
     </w:p>
     <w:p>
@@ -145,31 +181,64 @@
         </w:numPr>
       </w:pPr>
       <w:r>
-        <w:t xml:space="preserve">Click File button (located on the left side in the menu bar) </w:t>
-      </w:r>
-    </w:p>
-    <w:p>
-      <w:pPr>
-        <w:pStyle w:val="ListParagraph"/>
-        <w:numPr>
-          <w:ilvl w:val="0"/>
-          <w:numId w:val="1"/>
-        </w:numPr>
-      </w:pPr>
-      <w:r>
-        <w:t>Click Run button</w:t>
-      </w:r>
-    </w:p>
-    <w:p>
-      <w:pPr>
-        <w:pStyle w:val="ListParagraph"/>
-        <w:numPr>
-          <w:ilvl w:val="0"/>
-          <w:numId w:val="1"/>
-        </w:numPr>
-      </w:pPr>
-      <w:r>
-        <w:t>Click OK button</w:t>
+        <w:t>Click somewhere in the title</w:t>
+      </w:r>
+      <w:r>
+        <w:t xml:space="preserve"> </w:t>
+      </w:r>
+      <w:r>
+        <w:t>bar</w:t>
+      </w:r>
+    </w:p>
+    <w:p>
+      <w:pPr>
+        <w:pStyle w:val="ListParagraph"/>
+        <w:numPr>
+          <w:ilvl w:val="0"/>
+          <w:numId w:val="1"/>
+        </w:numPr>
+      </w:pPr>
+      <w:r>
+        <w:t>Press Alt</w:t>
+      </w:r>
+    </w:p>
+    <w:p>
+      <w:pPr>
+        <w:pStyle w:val="ListParagraph"/>
+        <w:numPr>
+          <w:ilvl w:val="0"/>
+          <w:numId w:val="1"/>
+        </w:numPr>
+      </w:pPr>
+      <w:r>
+        <w:t>Press F</w:t>
+      </w:r>
+    </w:p>
+    <w:p>
+      <w:pPr>
+        <w:pStyle w:val="ListParagraph"/>
+        <w:numPr>
+          <w:ilvl w:val="0"/>
+          <w:numId w:val="1"/>
+        </w:numPr>
+      </w:pPr>
+      <w:r>
+        <w:t xml:space="preserve">Press </w:t>
+      </w:r>
+      <w:r>
+        <w:t>R</w:t>
+      </w:r>
+    </w:p>
+    <w:p>
+      <w:pPr>
+        <w:pStyle w:val="ListParagraph"/>
+        <w:numPr>
+          <w:ilvl w:val="0"/>
+          <w:numId w:val="1"/>
+        </w:numPr>
+      </w:pPr>
+      <w:r>
+        <w:t>Click OK</w:t>
       </w:r>
     </w:p>
     <w:p>
@@ -200,29 +269,129 @@
       </w:r>
     </w:p>
     <w:p>
+      <w:pPr>
+        <w:pStyle w:val="ListParagraph"/>
+        <w:numPr>
+          <w:ilvl w:val="0"/>
+          <w:numId w:val="1"/>
+        </w:numPr>
+      </w:pPr>
+      <w:r>
+        <w:t>Press Alt</w:t>
+      </w:r>
+    </w:p>
+    <w:p>
+      <w:pPr>
+        <w:pStyle w:val="ListParagraph"/>
+        <w:numPr>
+          <w:ilvl w:val="0"/>
+          <w:numId w:val="1"/>
+        </w:numPr>
+      </w:pPr>
+      <w:r>
+        <w:t>Press F</w:t>
+      </w:r>
+    </w:p>
+    <w:p>
+      <w:pPr>
+        <w:pStyle w:val="ListParagraph"/>
+        <w:numPr>
+          <w:ilvl w:val="0"/>
+          <w:numId w:val="1"/>
+        </w:numPr>
+      </w:pPr>
+      <w:r>
+        <w:t xml:space="preserve">Press </w:t>
+      </w:r>
+      <w:r>
+        <w:t>N</w:t>
+      </w:r>
+    </w:p>
+    <w:p>
+      <w:pPr>
+        <w:pStyle w:val="ListParagraph"/>
+        <w:numPr>
+          <w:ilvl w:val="0"/>
+          <w:numId w:val="1"/>
+        </w:numPr>
+      </w:pPr>
+      <w:r>
+        <w:t xml:space="preserve">Load </w:t>
+      </w:r>
       <w:proofErr w:type="spellStart"/>
       <w:r>
-        <w:t>Camera_Use_Same_Image</w:t>
+        <w:t>Construct.sta</w:t>
       </w:r>
       <w:proofErr w:type="spellEnd"/>
       <w:r>
-        <w:t xml:space="preserve"> =1</w:t>
-      </w:r>
-    </w:p>
-    <w:p>
-      <w:r>
-        <w:t>Enable panning = 1</w:t>
-      </w:r>
-    </w:p>
-    <w:p>
-      <w:r>
-        <w:t xml:space="preserve">The results from this measurement are saved in </w:t>
-      </w:r>
-      <w:r>
-        <w:t>D:\Joro\AUTOMATION\Reports\Math\Construct.STA</w:t>
+        <w:t xml:space="preserve"> document</w:t>
+      </w:r>
+    </w:p>
+    <w:p>
+      <w:pPr>
+        <w:pStyle w:val="ListParagraph"/>
+        <w:numPr>
+          <w:ilvl w:val="0"/>
+          <w:numId w:val="1"/>
+        </w:numPr>
+      </w:pPr>
+      <w:r>
+        <w:t>Maximize</w:t>
+      </w:r>
+    </w:p>
+    <w:p>
+      <w:pPr>
+        <w:pStyle w:val="ListParagraph"/>
+        <w:numPr>
+          <w:ilvl w:val="0"/>
+          <w:numId w:val="1"/>
+        </w:numPr>
+      </w:pPr>
+      <w:r>
+        <w:t>Validate the text</w:t>
+      </w:r>
+    </w:p>
+    <w:p>
+      <w:pPr>
+        <w:pStyle w:val="ListParagraph"/>
+        <w:numPr>
+          <w:ilvl w:val="0"/>
+          <w:numId w:val="1"/>
+        </w:numPr>
+      </w:pPr>
+      <w:r>
+        <w:t>Close the file</w:t>
       </w:r>
       <w:bookmarkStart w:id="0" w:name="_GoBack"/>
       <w:bookmarkEnd w:id="0"/>
+    </w:p>
+    <w:p>
+      <w:pPr>
+        <w:pStyle w:val="ListParagraph"/>
+      </w:pPr>
+    </w:p>
+    <w:p>
+      <w:proofErr w:type="spellStart"/>
+      <w:r>
+        <w:t>Camera_Use_Same_Image</w:t>
+      </w:r>
+      <w:proofErr w:type="spellEnd"/>
+      <w:r>
+        <w:t xml:space="preserve"> =1</w:t>
+      </w:r>
+    </w:p>
+    <w:p>
+      <w:r>
+        <w:t>Enable panning = 1</w:t>
+      </w:r>
+    </w:p>
+    <w:p>
+      <w:r>
+        <w:t xml:space="preserve">The results from this measurement are saved in </w:t>
+      </w:r>
+      <w:r>
+        <w:t>D:\Joro\AUTOMATION\Reports\Math\Construct.STA</w:t>
+      </w:r>
     </w:p>
     <w:p/>
     <w:sectPr>

</xml_diff>